<commit_message>
Changed app icon to be a bit more cool
</commit_message>
<xml_diff>
--- a/Log.docx
+++ b/Log.docx
@@ -58,17 +58,193 @@
         </w:numPr>
       </w:pPr>
       <w:r>
-        <w:t>Set up physical watch for debugging</w:t>
-      </w:r>
+        <w:t xml:space="preserve">Set up physical watch for </w:t>
+      </w:r>
+      <w:proofErr w:type="gramStart"/>
+      <w:r>
+        <w:t>debugging</w:t>
+      </w:r>
+      <w:proofErr w:type="gramEnd"/>
     </w:p>
     <w:p>
       <w:pPr>
         <w:pStyle w:val="ListParagraph"/>
+        <w:numPr>
+          <w:ilvl w:val="1"/>
+          <w:numId w:val="1"/>
+        </w:numPr>
+        <w:tabs>
+          <w:tab w:val="left" w:pos="916"/>
+          <w:tab w:val="left" w:pos="1832"/>
+          <w:tab w:val="left" w:pos="2748"/>
+          <w:tab w:val="left" w:pos="3664"/>
+          <w:tab w:val="left" w:pos="4580"/>
+          <w:tab w:val="left" w:pos="5496"/>
+          <w:tab w:val="left" w:pos="6412"/>
+          <w:tab w:val="left" w:pos="7328"/>
+          <w:tab w:val="left" w:pos="8244"/>
+          <w:tab w:val="left" w:pos="9160"/>
+          <w:tab w:val="left" w:pos="10076"/>
+          <w:tab w:val="left" w:pos="10992"/>
+          <w:tab w:val="left" w:pos="11908"/>
+          <w:tab w:val="left" w:pos="12824"/>
+          <w:tab w:val="left" w:pos="13740"/>
+          <w:tab w:val="left" w:pos="14656"/>
+        </w:tabs>
+        <w:spacing w:after="0" w:line="240" w:lineRule="auto"/>
+        <w:rPr>
+          <w:rFonts w:ascii="Courier New" w:eastAsia="Times New Roman" w:hAnsi="Courier New" w:cs="Courier New"/>
+          <w:kern w:val="0"/>
+          <w:sz w:val="20"/>
+          <w:szCs w:val="20"/>
+          <w:lang w:eastAsia="en-NZ"/>
+          <w14:ligatures w14:val="none"/>
+        </w:rPr>
+      </w:pPr>
+      <w:proofErr w:type="spellStart"/>
+      <w:r>
+        <w:rPr>
+          <w:rFonts w:ascii="Courier New" w:eastAsia="Times New Roman" w:hAnsi="Courier New" w:cs="Courier New"/>
+          <w:kern w:val="0"/>
+          <w:sz w:val="20"/>
+          <w:szCs w:val="20"/>
+          <w:lang w:eastAsia="en-NZ"/>
+          <w14:ligatures w14:val="none"/>
+        </w:rPr>
+        <w:t>adb</w:t>
+      </w:r>
+      <w:proofErr w:type="spellEnd"/>
+      <w:r>
+        <w:rPr>
+          <w:rFonts w:ascii="Courier New" w:eastAsia="Times New Roman" w:hAnsi="Courier New" w:cs="Courier New"/>
+          <w:kern w:val="0"/>
+          <w:sz w:val="20"/>
+          <w:szCs w:val="20"/>
+          <w:lang w:eastAsia="en-NZ"/>
+          <w14:ligatures w14:val="none"/>
+        </w:rPr>
+        <w:t xml:space="preserve"> pair </w:t>
+      </w:r>
+      <w:r>
+        <w:rPr>
+          <w:rFonts w:ascii="Courier New" w:eastAsia="Times New Roman" w:hAnsi="Courier New" w:cs="Courier New"/>
+          <w:i/>
+          <w:iCs/>
+          <w:kern w:val="0"/>
+          <w:sz w:val="20"/>
+          <w:szCs w:val="20"/>
+          <w:lang w:eastAsia="en-NZ"/>
+          <w14:ligatures w14:val="none"/>
+        </w:rPr>
+        <w:t>IP_</w:t>
+      </w:r>
+      <w:proofErr w:type="gramStart"/>
+      <w:r>
+        <w:rPr>
+          <w:rFonts w:ascii="Courier New" w:eastAsia="Times New Roman" w:hAnsi="Courier New" w:cs="Courier New"/>
+          <w:i/>
+          <w:iCs/>
+          <w:kern w:val="0"/>
+          <w:sz w:val="20"/>
+          <w:szCs w:val="20"/>
+          <w:lang w:eastAsia="en-NZ"/>
+          <w14:ligatures w14:val="none"/>
+        </w:rPr>
+        <w:t>ADDRESS</w:t>
+      </w:r>
+      <w:r>
+        <w:rPr>
+          <w:rFonts w:ascii="Courier New" w:eastAsia="Times New Roman" w:hAnsi="Courier New" w:cs="Courier New"/>
+          <w:kern w:val="0"/>
+          <w:sz w:val="20"/>
+          <w:szCs w:val="20"/>
+          <w:lang w:eastAsia="en-NZ"/>
+          <w14:ligatures w14:val="none"/>
+        </w:rPr>
+        <w:t>:</w:t>
+      </w:r>
+      <w:r>
+        <w:rPr>
+          <w:rFonts w:ascii="Courier New" w:eastAsia="Times New Roman" w:hAnsi="Courier New" w:cs="Courier New"/>
+          <w:i/>
+          <w:iCs/>
+          <w:kern w:val="0"/>
+          <w:sz w:val="20"/>
+          <w:szCs w:val="20"/>
+          <w:lang w:eastAsia="en-NZ"/>
+          <w14:ligatures w14:val="none"/>
+        </w:rPr>
+        <w:t>PORT</w:t>
+      </w:r>
+      <w:proofErr w:type="gramEnd"/>
+    </w:p>
+    <w:p>
+      <w:pPr>
+        <w:pStyle w:val="HTMLPreformatted"/>
+        <w:numPr>
+          <w:ilvl w:val="1"/>
+          <w:numId w:val="1"/>
+        </w:numPr>
+      </w:pPr>
+      <w:proofErr w:type="spellStart"/>
+      <w:r>
+        <w:t>adb</w:t>
+      </w:r>
+      <w:proofErr w:type="spellEnd"/>
+      <w:r>
+        <w:t xml:space="preserve"> connect 192.168.1.100:</w:t>
+      </w:r>
+      <w:proofErr w:type="gramStart"/>
+      <w:r>
+        <w:t>5555</w:t>
+      </w:r>
+      <w:proofErr w:type="gramEnd"/>
+    </w:p>
+    <w:p>
+      <w:pPr>
+        <w:pStyle w:val="HTMLPreformatted"/>
         <w:numPr>
           <w:ilvl w:val="0"/>
           <w:numId w:val="1"/>
         </w:numPr>
       </w:pPr>
+      <w:r>
+        <w:drawing>
+          <wp:inline distT="0" distB="0" distL="0" distR="0" wp14:anchorId="44C06442" wp14:editId="457DC9B6">
+            <wp:extent cx="5731510" cy="5005070"/>
+            <wp:effectExtent l="0" t="0" r="2540" b="5080"/>
+            <wp:docPr id="962207738" name="Picture 1"/>
+            <wp:cNvGraphicFramePr>
+              <a:graphicFrameLocks xmlns:a="http://schemas.openxmlformats.org/drawingml/2006/main" noChangeAspect="1"/>
+            </wp:cNvGraphicFramePr>
+            <a:graphic xmlns:a="http://schemas.openxmlformats.org/drawingml/2006/main">
+              <a:graphicData uri="http://schemas.openxmlformats.org/drawingml/2006/picture">
+                <pic:pic xmlns:pic="http://schemas.openxmlformats.org/drawingml/2006/picture">
+                  <pic:nvPicPr>
+                    <pic:cNvPr id="962207738" name=""/>
+                    <pic:cNvPicPr/>
+                  </pic:nvPicPr>
+                  <pic:blipFill>
+                    <a:blip r:embed="rId6"/>
+                    <a:stretch>
+                      <a:fillRect/>
+                    </a:stretch>
+                  </pic:blipFill>
+                  <pic:spPr>
+                    <a:xfrm>
+                      <a:off x="0" y="0"/>
+                      <a:ext cx="5731510" cy="5005070"/>
+                    </a:xfrm>
+                    <a:prstGeom prst="ellipse">
+                      <a:avLst/>
+                    </a:prstGeom>
+                  </pic:spPr>
+                </pic:pic>
+              </a:graphicData>
+            </a:graphic>
+          </wp:inline>
+        </w:drawing>
+      </w:r>
     </w:p>
     <w:sectPr>
       <w:pgSz w:w="11906" w:h="16838"/>
@@ -97,7 +273,7 @@
         <w:rFonts w:ascii="Symbol" w:eastAsiaTheme="minorHAnsi" w:hAnsi="Symbol" w:cstheme="minorBidi" w:hint="default"/>
       </w:rPr>
     </w:lvl>
-    <w:lvl w:ilvl="1" w:tplc="14090003" w:tentative="1">
+    <w:lvl w:ilvl="1" w:tplc="14090003">
       <w:start w:val="1"/>
       <w:numFmt w:val="bullet"/>
       <w:lvlText w:val="o"/>
@@ -662,6 +838,92 @@
       <w:shd w:val="clear" w:color="auto" w:fill="E1DFDD"/>
     </w:rPr>
   </w:style>
+  <w:style w:type="character" w:styleId="FollowedHyperlink">
+    <w:name w:val="FollowedHyperlink"/>
+    <w:basedOn w:val="DefaultParagraphFont"/>
+    <w:uiPriority w:val="99"/>
+    <w:semiHidden/>
+    <w:unhideWhenUsed/>
+    <w:rsid w:val="007A03CC"/>
+    <w:rPr>
+      <w:color w:val="954F72" w:themeColor="followedHyperlink"/>
+      <w:u w:val="single"/>
+    </w:rPr>
+  </w:style>
+  <w:style w:type="paragraph" w:styleId="HTMLPreformatted">
+    <w:name w:val="HTML Preformatted"/>
+    <w:basedOn w:val="Normal"/>
+    <w:link w:val="HTMLPreformattedChar"/>
+    <w:uiPriority w:val="99"/>
+    <w:unhideWhenUsed/>
+    <w:rsid w:val="007A03CC"/>
+    <w:pPr>
+      <w:tabs>
+        <w:tab w:val="left" w:pos="916"/>
+        <w:tab w:val="left" w:pos="1832"/>
+        <w:tab w:val="left" w:pos="2748"/>
+        <w:tab w:val="left" w:pos="3664"/>
+        <w:tab w:val="left" w:pos="4580"/>
+        <w:tab w:val="left" w:pos="5496"/>
+        <w:tab w:val="left" w:pos="6412"/>
+        <w:tab w:val="left" w:pos="7328"/>
+        <w:tab w:val="left" w:pos="8244"/>
+        <w:tab w:val="left" w:pos="9160"/>
+        <w:tab w:val="left" w:pos="10076"/>
+        <w:tab w:val="left" w:pos="10992"/>
+        <w:tab w:val="left" w:pos="11908"/>
+        <w:tab w:val="left" w:pos="12824"/>
+        <w:tab w:val="left" w:pos="13740"/>
+        <w:tab w:val="left" w:pos="14656"/>
+      </w:tabs>
+      <w:spacing w:after="0" w:line="240" w:lineRule="auto"/>
+    </w:pPr>
+    <w:rPr>
+      <w:rFonts w:ascii="Courier New" w:eastAsia="Times New Roman" w:hAnsi="Courier New" w:cs="Courier New"/>
+      <w:kern w:val="0"/>
+      <w:sz w:val="20"/>
+      <w:szCs w:val="20"/>
+      <w:lang w:eastAsia="en-NZ"/>
+      <w14:ligatures w14:val="none"/>
+    </w:rPr>
+  </w:style>
+  <w:style w:type="character" w:customStyle="1" w:styleId="HTMLPreformattedChar">
+    <w:name w:val="HTML Preformatted Char"/>
+    <w:basedOn w:val="DefaultParagraphFont"/>
+    <w:link w:val="HTMLPreformatted"/>
+    <w:uiPriority w:val="99"/>
+    <w:rsid w:val="007A03CC"/>
+    <w:rPr>
+      <w:rFonts w:ascii="Courier New" w:eastAsia="Times New Roman" w:hAnsi="Courier New" w:cs="Courier New"/>
+      <w:kern w:val="0"/>
+      <w:sz w:val="20"/>
+      <w:szCs w:val="20"/>
+      <w:lang w:eastAsia="en-NZ"/>
+      <w14:ligatures w14:val="none"/>
+    </w:rPr>
+  </w:style>
+  <w:style w:type="character" w:customStyle="1" w:styleId="pln">
+    <w:name w:val="pln"/>
+    <w:basedOn w:val="DefaultParagraphFont"/>
+    <w:rsid w:val="007A03CC"/>
+  </w:style>
+  <w:style w:type="character" w:styleId="HTMLVariable">
+    <w:name w:val="HTML Variable"/>
+    <w:basedOn w:val="DefaultParagraphFont"/>
+    <w:uiPriority w:val="99"/>
+    <w:semiHidden/>
+    <w:unhideWhenUsed/>
+    <w:rsid w:val="007A03CC"/>
+    <w:rPr>
+      <w:i/>
+      <w:iCs/>
+    </w:rPr>
+  </w:style>
+  <w:style w:type="character" w:customStyle="1" w:styleId="pun">
+    <w:name w:val="pun"/>
+    <w:basedOn w:val="DefaultParagraphFont"/>
+    <w:rsid w:val="007A03CC"/>
+  </w:style>
 </w:styles>
 </file>
 

</xml_diff>